<commit_message>
Update Business Team Prompts.docx
</commit_message>
<xml_diff>
--- a/Business Team Prompts.docx
+++ b/Business Team Prompts.docx
@@ -1755,6 +1755,1171 @@
                 <w14:ligatures w14:val="none"/>
               </w:rPr>
             </w:pPr>
+            <w:r>
+              <w:rPr>
+                <w:rFonts w:ascii="Aptos Narrow" w:eastAsia="Times New Roman" w:hAnsi="Aptos Narrow" w:cs="Times New Roman"/>
+                <w:color w:val="000000"/>
+                <w:kern w:val="0"/>
+                <w:sz w:val="22"/>
+                <w:szCs w:val="22"/>
+                <w14:ligatures w14:val="none"/>
+              </w:rPr>
+              <w:t xml:space="preserve">Assume you are a business professional preparing a comprehensive proposal for </w:t>
+            </w:r>
+            <w:r>
+              <w:rPr>
+                <w:rFonts w:ascii="Aptos Narrow" w:eastAsia="Times New Roman" w:hAnsi="Aptos Narrow" w:cs="Times New Roman"/>
+                <w:b/>
+                <w:bCs/>
+                <w:color w:val="000000"/>
+                <w:kern w:val="0"/>
+                <w:sz w:val="22"/>
+                <w:szCs w:val="22"/>
+                <w14:ligatures w14:val="none"/>
+              </w:rPr>
+              <w:t>[client name or project]</w:t>
+            </w:r>
+            <w:r>
+              <w:rPr>
+                <w:rFonts w:ascii="Aptos Narrow" w:eastAsia="Times New Roman" w:hAnsi="Aptos Narrow" w:cs="Times New Roman"/>
+                <w:color w:val="000000"/>
+                <w:kern w:val="0"/>
+                <w:sz w:val="22"/>
+                <w:szCs w:val="22"/>
+                <w14:ligatures w14:val="none"/>
+              </w:rPr>
+              <w:t xml:space="preserve"> in the </w:t>
+            </w:r>
+            <w:r>
+              <w:rPr>
+                <w:rFonts w:ascii="Aptos Narrow" w:eastAsia="Times New Roman" w:hAnsi="Aptos Narrow" w:cs="Times New Roman"/>
+                <w:b/>
+                <w:bCs/>
+                <w:color w:val="000000"/>
+                <w:kern w:val="0"/>
+                <w:sz w:val="22"/>
+                <w:szCs w:val="22"/>
+                <w14:ligatures w14:val="none"/>
+              </w:rPr>
+              <w:t>[industry/sector]</w:t>
+            </w:r>
+            <w:r>
+              <w:rPr>
+                <w:rFonts w:ascii="Aptos Narrow" w:eastAsia="Times New Roman" w:hAnsi="Aptos Narrow" w:cs="Times New Roman"/>
+                <w:color w:val="000000"/>
+                <w:kern w:val="0"/>
+                <w:sz w:val="22"/>
+                <w:szCs w:val="22"/>
+                <w14:ligatures w14:val="none"/>
+              </w:rPr>
+              <w:t xml:space="preserve">. Your goal is to present a well-structured document that clearly articulates the business opportunity, addresses the client's pain points, and demonstrates how our </w:t>
+            </w:r>
+            <w:r>
+              <w:rPr>
+                <w:rFonts w:ascii="Aptos Narrow" w:eastAsia="Times New Roman" w:hAnsi="Aptos Narrow" w:cs="Times New Roman"/>
+                <w:b/>
+                <w:bCs/>
+                <w:color w:val="000000"/>
+                <w:kern w:val="0"/>
+                <w:sz w:val="22"/>
+                <w:szCs w:val="22"/>
+                <w14:ligatures w14:val="none"/>
+              </w:rPr>
+              <w:t>[service/product name]</w:t>
+            </w:r>
+            <w:r>
+              <w:rPr>
+                <w:rFonts w:ascii="Aptos Narrow" w:eastAsia="Times New Roman" w:hAnsi="Aptos Narrow" w:cs="Times New Roman"/>
+                <w:color w:val="000000"/>
+                <w:kern w:val="0"/>
+                <w:sz w:val="22"/>
+                <w:szCs w:val="22"/>
+                <w14:ligatures w14:val="none"/>
+              </w:rPr>
+              <w:t xml:space="preserve"> delivers tangible value. The proposal should be persuasive and detailed, following this structure:</w:t>
+            </w:r>
+          </w:p>
+          <w:p>
+            <w:pPr>
+              <w:numPr>
+                <w:ilvl w:val="0"/>
+                <w:numId w:val="1"/>
+              </w:numPr>
+              <w:spacing w:after="0" w:line="240" w:lineRule="auto"/>
+              <w:rPr>
+                <w:rFonts w:ascii="Aptos Narrow" w:eastAsia="Times New Roman" w:hAnsi="Aptos Narrow" w:cs="Times New Roman"/>
+                <w:color w:val="000000"/>
+                <w:kern w:val="0"/>
+                <w:sz w:val="22"/>
+                <w:szCs w:val="22"/>
+                <w14:ligatures w14:val="none"/>
+              </w:rPr>
+            </w:pPr>
+            <w:r>
+              <w:rPr>
+                <w:rFonts w:ascii="Aptos Narrow" w:eastAsia="Times New Roman" w:hAnsi="Aptos Narrow" w:cs="Times New Roman"/>
+                <w:b/>
+                <w:bCs/>
+                <w:color w:val="000000"/>
+                <w:kern w:val="0"/>
+                <w:sz w:val="22"/>
+                <w:szCs w:val="22"/>
+                <w14:ligatures w14:val="none"/>
+              </w:rPr>
+              <w:t>Introduction:</w:t>
+            </w:r>
+          </w:p>
+          <w:p>
+            <w:pPr>
+              <w:numPr>
+                <w:ilvl w:val="1"/>
+                <w:numId w:val="1"/>
+              </w:numPr>
+              <w:spacing w:after="0" w:line="240" w:lineRule="auto"/>
+              <w:rPr>
+                <w:rFonts w:ascii="Aptos Narrow" w:eastAsia="Times New Roman" w:hAnsi="Aptos Narrow" w:cs="Times New Roman"/>
+                <w:color w:val="000000"/>
+                <w:kern w:val="0"/>
+                <w:sz w:val="22"/>
+                <w:szCs w:val="22"/>
+                <w14:ligatures w14:val="none"/>
+              </w:rPr>
+            </w:pPr>
+            <w:r>
+              <w:rPr>
+                <w:rFonts w:ascii="Aptos Narrow" w:eastAsia="Times New Roman" w:hAnsi="Aptos Narrow" w:cs="Times New Roman"/>
+                <w:color w:val="000000"/>
+                <w:kern w:val="0"/>
+                <w:sz w:val="22"/>
+                <w:szCs w:val="22"/>
+                <w14:ligatures w14:val="none"/>
+              </w:rPr>
+              <w:t xml:space="preserve">Briefly introduce yourself and your company, </w:t>
+            </w:r>
+            <w:r>
+              <w:rPr>
+                <w:rFonts w:ascii="Aptos Narrow" w:eastAsia="Times New Roman" w:hAnsi="Aptos Narrow" w:cs="Times New Roman"/>
+                <w:b/>
+                <w:bCs/>
+                <w:color w:val="000000"/>
+                <w:kern w:val="0"/>
+                <w:sz w:val="22"/>
+                <w:szCs w:val="22"/>
+                <w14:ligatures w14:val="none"/>
+              </w:rPr>
+              <w:t>[Your Company Name]</w:t>
+            </w:r>
+            <w:r>
+              <w:rPr>
+                <w:rFonts w:ascii="Aptos Narrow" w:eastAsia="Times New Roman" w:hAnsi="Aptos Narrow" w:cs="Times New Roman"/>
+                <w:color w:val="000000"/>
+                <w:kern w:val="0"/>
+                <w:sz w:val="22"/>
+                <w:szCs w:val="22"/>
+                <w14:ligatures w14:val="none"/>
+              </w:rPr>
+              <w:t>, and mention any relevant connection or reason you’re reaching out (for example, a recent industry trend or a mutual contact).</w:t>
+            </w:r>
+          </w:p>
+          <w:p>
+            <w:pPr>
+              <w:numPr>
+                <w:ilvl w:val="0"/>
+                <w:numId w:val="1"/>
+              </w:numPr>
+              <w:spacing w:after="0" w:line="240" w:lineRule="auto"/>
+              <w:rPr>
+                <w:rFonts w:ascii="Aptos Narrow" w:eastAsia="Times New Roman" w:hAnsi="Aptos Narrow" w:cs="Times New Roman"/>
+                <w:color w:val="000000"/>
+                <w:kern w:val="0"/>
+                <w:sz w:val="22"/>
+                <w:szCs w:val="22"/>
+                <w14:ligatures w14:val="none"/>
+              </w:rPr>
+            </w:pPr>
+            <w:r>
+              <w:rPr>
+                <w:rFonts w:ascii="Aptos Narrow" w:eastAsia="Times New Roman" w:hAnsi="Aptos Narrow" w:cs="Times New Roman"/>
+                <w:b/>
+                <w:bCs/>
+                <w:color w:val="000000"/>
+                <w:kern w:val="0"/>
+                <w:sz w:val="22"/>
+                <w:szCs w:val="22"/>
+                <w14:ligatures w14:val="none"/>
+              </w:rPr>
+              <w:t>Company Information:</w:t>
+            </w:r>
+          </w:p>
+          <w:p>
+            <w:pPr>
+              <w:numPr>
+                <w:ilvl w:val="1"/>
+                <w:numId w:val="1"/>
+              </w:numPr>
+              <w:spacing w:after="0" w:line="240" w:lineRule="auto"/>
+              <w:rPr>
+                <w:rFonts w:ascii="Aptos Narrow" w:eastAsia="Times New Roman" w:hAnsi="Aptos Narrow" w:cs="Times New Roman"/>
+                <w:color w:val="000000"/>
+                <w:kern w:val="0"/>
+                <w:sz w:val="22"/>
+                <w:szCs w:val="22"/>
+                <w14:ligatures w14:val="none"/>
+              </w:rPr>
+            </w:pPr>
+            <w:r>
+              <w:rPr>
+                <w:rFonts w:ascii="Aptos Narrow" w:eastAsia="Times New Roman" w:hAnsi="Aptos Narrow" w:cs="Times New Roman"/>
+                <w:color w:val="000000"/>
+                <w:kern w:val="0"/>
+                <w:sz w:val="22"/>
+                <w:szCs w:val="22"/>
+                <w14:ligatures w14:val="none"/>
+              </w:rPr>
+              <w:t xml:space="preserve">Provide a comprehensive overview of your company. Include details such as your company’s history, mission, core values, key accomplishments, certifications, and areas of expertise. Explain why </w:t>
+            </w:r>
+            <w:r>
+              <w:rPr>
+                <w:rFonts w:ascii="Aptos Narrow" w:eastAsia="Times New Roman" w:hAnsi="Aptos Narrow" w:cs="Times New Roman"/>
+                <w:b/>
+                <w:bCs/>
+                <w:color w:val="000000"/>
+                <w:kern w:val="0"/>
+                <w:sz w:val="22"/>
+                <w:szCs w:val="22"/>
+                <w14:ligatures w14:val="none"/>
+              </w:rPr>
+              <w:t>[Your Company Name]</w:t>
+            </w:r>
+            <w:r>
+              <w:rPr>
+                <w:rFonts w:ascii="Aptos Narrow" w:eastAsia="Times New Roman" w:hAnsi="Aptos Narrow" w:cs="Times New Roman"/>
+                <w:color w:val="000000"/>
+                <w:kern w:val="0"/>
+                <w:sz w:val="22"/>
+                <w:szCs w:val="22"/>
+                <w14:ligatures w14:val="none"/>
+              </w:rPr>
+              <w:t xml:space="preserve"> is uniquely positioned to address the client’s needs.</w:t>
+            </w:r>
+          </w:p>
+          <w:p>
+            <w:pPr>
+              <w:numPr>
+                <w:ilvl w:val="0"/>
+                <w:numId w:val="1"/>
+              </w:numPr>
+              <w:spacing w:after="0" w:line="240" w:lineRule="auto"/>
+              <w:rPr>
+                <w:rFonts w:ascii="Aptos Narrow" w:eastAsia="Times New Roman" w:hAnsi="Aptos Narrow" w:cs="Times New Roman"/>
+                <w:color w:val="000000"/>
+                <w:kern w:val="0"/>
+                <w:sz w:val="22"/>
+                <w:szCs w:val="22"/>
+                <w14:ligatures w14:val="none"/>
+              </w:rPr>
+            </w:pPr>
+            <w:r>
+              <w:rPr>
+                <w:rFonts w:ascii="Aptos Narrow" w:eastAsia="Times New Roman" w:hAnsi="Aptos Narrow" w:cs="Times New Roman"/>
+                <w:b/>
+                <w:bCs/>
+                <w:color w:val="000000"/>
+                <w:kern w:val="0"/>
+                <w:sz w:val="22"/>
+                <w:szCs w:val="22"/>
+                <w14:ligatures w14:val="none"/>
+              </w:rPr>
+              <w:t>Executive Summary:</w:t>
+            </w:r>
+          </w:p>
+          <w:p>
+            <w:pPr>
+              <w:numPr>
+                <w:ilvl w:val="1"/>
+                <w:numId w:val="1"/>
+              </w:numPr>
+              <w:spacing w:after="0" w:line="240" w:lineRule="auto"/>
+              <w:rPr>
+                <w:rFonts w:ascii="Aptos Narrow" w:eastAsia="Times New Roman" w:hAnsi="Aptos Narrow" w:cs="Times New Roman"/>
+                <w:color w:val="000000"/>
+                <w:kern w:val="0"/>
+                <w:sz w:val="22"/>
+                <w:szCs w:val="22"/>
+                <w14:ligatures w14:val="none"/>
+              </w:rPr>
+            </w:pPr>
+            <w:r>
+              <w:rPr>
+                <w:rFonts w:ascii="Aptos Narrow" w:eastAsia="Times New Roman" w:hAnsi="Aptos Narrow" w:cs="Times New Roman"/>
+                <w:color w:val="000000"/>
+                <w:kern w:val="0"/>
+                <w:sz w:val="22"/>
+                <w:szCs w:val="22"/>
+                <w14:ligatures w14:val="none"/>
+              </w:rPr>
+              <w:t xml:space="preserve">Summarize the proposal’s key points, including the client’s challenges and the value that our </w:t>
+            </w:r>
+            <w:r>
+              <w:rPr>
+                <w:rFonts w:ascii="Aptos Narrow" w:eastAsia="Times New Roman" w:hAnsi="Aptos Narrow" w:cs="Times New Roman"/>
+                <w:b/>
+                <w:bCs/>
+                <w:color w:val="000000"/>
+                <w:kern w:val="0"/>
+                <w:sz w:val="22"/>
+                <w:szCs w:val="22"/>
+                <w14:ligatures w14:val="none"/>
+              </w:rPr>
+              <w:t>[service/product]</w:t>
+            </w:r>
+            <w:r>
+              <w:rPr>
+                <w:rFonts w:ascii="Aptos Narrow" w:eastAsia="Times New Roman" w:hAnsi="Aptos Narrow" w:cs="Times New Roman"/>
+                <w:color w:val="000000"/>
+                <w:kern w:val="0"/>
+                <w:sz w:val="22"/>
+                <w:szCs w:val="22"/>
+                <w14:ligatures w14:val="none"/>
+              </w:rPr>
+              <w:t xml:space="preserve"> offers as a solution. Highlight expected outcomes and benefits in a concise format.</w:t>
+            </w:r>
+          </w:p>
+          <w:p>
+            <w:pPr>
+              <w:numPr>
+                <w:ilvl w:val="0"/>
+                <w:numId w:val="1"/>
+              </w:numPr>
+              <w:spacing w:after="0" w:line="240" w:lineRule="auto"/>
+              <w:rPr>
+                <w:rFonts w:ascii="Aptos Narrow" w:eastAsia="Times New Roman" w:hAnsi="Aptos Narrow" w:cs="Times New Roman"/>
+                <w:color w:val="000000"/>
+                <w:kern w:val="0"/>
+                <w:sz w:val="22"/>
+                <w:szCs w:val="22"/>
+                <w14:ligatures w14:val="none"/>
+              </w:rPr>
+            </w:pPr>
+            <w:r>
+              <w:rPr>
+                <w:rFonts w:ascii="Aptos Narrow" w:eastAsia="Times New Roman" w:hAnsi="Aptos Narrow" w:cs="Times New Roman"/>
+                <w:b/>
+                <w:bCs/>
+                <w:color w:val="000000"/>
+                <w:kern w:val="0"/>
+                <w:sz w:val="22"/>
+                <w:szCs w:val="22"/>
+                <w14:ligatures w14:val="none"/>
+              </w:rPr>
+              <w:t>Background &amp; Problem Statement:</w:t>
+            </w:r>
+          </w:p>
+          <w:p>
+            <w:pPr>
+              <w:numPr>
+                <w:ilvl w:val="1"/>
+                <w:numId w:val="1"/>
+              </w:numPr>
+              <w:spacing w:after="0" w:line="240" w:lineRule="auto"/>
+              <w:rPr>
+                <w:rFonts w:ascii="Aptos Narrow" w:eastAsia="Times New Roman" w:hAnsi="Aptos Narrow" w:cs="Times New Roman"/>
+                <w:color w:val="000000"/>
+                <w:kern w:val="0"/>
+                <w:sz w:val="22"/>
+                <w:szCs w:val="22"/>
+                <w14:ligatures w14:val="none"/>
+              </w:rPr>
+            </w:pPr>
+            <w:r>
+              <w:rPr>
+                <w:rFonts w:ascii="Aptos Narrow" w:eastAsia="Times New Roman" w:hAnsi="Aptos Narrow" w:cs="Times New Roman"/>
+                <w:color w:val="000000"/>
+                <w:kern w:val="0"/>
+                <w:sz w:val="22"/>
+                <w:szCs w:val="22"/>
+                <w14:ligatures w14:val="none"/>
+              </w:rPr>
+              <w:t xml:space="preserve">Describe the current market or business context in which </w:t>
+            </w:r>
+            <w:r>
+              <w:rPr>
+                <w:rFonts w:ascii="Aptos Narrow" w:eastAsia="Times New Roman" w:hAnsi="Aptos Narrow" w:cs="Times New Roman"/>
+                <w:b/>
+                <w:bCs/>
+                <w:color w:val="000000"/>
+                <w:kern w:val="0"/>
+                <w:sz w:val="22"/>
+                <w:szCs w:val="22"/>
+                <w14:ligatures w14:val="none"/>
+              </w:rPr>
+              <w:t>[client name]</w:t>
+            </w:r>
+            <w:r>
+              <w:rPr>
+                <w:rFonts w:ascii="Aptos Narrow" w:eastAsia="Times New Roman" w:hAnsi="Aptos Narrow" w:cs="Times New Roman"/>
+                <w:color w:val="000000"/>
+                <w:kern w:val="0"/>
+                <w:sz w:val="22"/>
+                <w:szCs w:val="22"/>
+                <w14:ligatures w14:val="none"/>
+              </w:rPr>
+              <w:t xml:space="preserve"> is operating.</w:t>
+            </w:r>
+          </w:p>
+          <w:p>
+            <w:pPr>
+              <w:numPr>
+                <w:ilvl w:val="1"/>
+                <w:numId w:val="1"/>
+              </w:numPr>
+              <w:spacing w:after="0" w:line="240" w:lineRule="auto"/>
+              <w:rPr>
+                <w:rFonts w:ascii="Aptos Narrow" w:eastAsia="Times New Roman" w:hAnsi="Aptos Narrow" w:cs="Times New Roman"/>
+                <w:color w:val="000000"/>
+                <w:kern w:val="0"/>
+                <w:sz w:val="22"/>
+                <w:szCs w:val="22"/>
+                <w14:ligatures w14:val="none"/>
+              </w:rPr>
+            </w:pPr>
+            <w:r>
+              <w:rPr>
+                <w:rFonts w:ascii="Aptos Narrow" w:eastAsia="Times New Roman" w:hAnsi="Aptos Narrow" w:cs="Times New Roman"/>
+                <w:color w:val="000000"/>
+                <w:kern w:val="0"/>
+                <w:sz w:val="22"/>
+                <w:szCs w:val="22"/>
+                <w14:ligatures w14:val="none"/>
+              </w:rPr>
+              <w:t>Clearly identify and explain the specific challenges or pain points that the client is facing (e.g., inefficiencies, cost overruns, or lack of innovation).</w:t>
+            </w:r>
+          </w:p>
+          <w:p>
+            <w:pPr>
+              <w:numPr>
+                <w:ilvl w:val="0"/>
+                <w:numId w:val="1"/>
+              </w:numPr>
+              <w:spacing w:after="0" w:line="240" w:lineRule="auto"/>
+              <w:rPr>
+                <w:rFonts w:ascii="Aptos Narrow" w:eastAsia="Times New Roman" w:hAnsi="Aptos Narrow" w:cs="Times New Roman"/>
+                <w:color w:val="000000"/>
+                <w:kern w:val="0"/>
+                <w:sz w:val="22"/>
+                <w:szCs w:val="22"/>
+                <w14:ligatures w14:val="none"/>
+              </w:rPr>
+            </w:pPr>
+            <w:r>
+              <w:rPr>
+                <w:rFonts w:ascii="Aptos Narrow" w:eastAsia="Times New Roman" w:hAnsi="Aptos Narrow" w:cs="Times New Roman"/>
+                <w:b/>
+                <w:bCs/>
+                <w:color w:val="000000"/>
+                <w:kern w:val="0"/>
+                <w:sz w:val="22"/>
+                <w:szCs w:val="22"/>
+                <w14:ligatures w14:val="none"/>
+              </w:rPr>
+              <w:t>Proposed Solution:</w:t>
+            </w:r>
+          </w:p>
+          <w:p>
+            <w:pPr>
+              <w:numPr>
+                <w:ilvl w:val="1"/>
+                <w:numId w:val="1"/>
+              </w:numPr>
+              <w:spacing w:after="0" w:line="240" w:lineRule="auto"/>
+              <w:rPr>
+                <w:rFonts w:ascii="Aptos Narrow" w:eastAsia="Times New Roman" w:hAnsi="Aptos Narrow" w:cs="Times New Roman"/>
+                <w:color w:val="000000"/>
+                <w:kern w:val="0"/>
+                <w:sz w:val="22"/>
+                <w:szCs w:val="22"/>
+                <w14:ligatures w14:val="none"/>
+              </w:rPr>
+            </w:pPr>
+            <w:r>
+              <w:rPr>
+                <w:rFonts w:ascii="Aptos Narrow" w:eastAsia="Times New Roman" w:hAnsi="Aptos Narrow" w:cs="Times New Roman"/>
+                <w:color w:val="000000"/>
+                <w:kern w:val="0"/>
+                <w:sz w:val="22"/>
+                <w:szCs w:val="22"/>
+                <w14:ligatures w14:val="none"/>
+              </w:rPr>
+              <w:t xml:space="preserve">Detail the features of our </w:t>
+            </w:r>
+            <w:r>
+              <w:rPr>
+                <w:rFonts w:ascii="Aptos Narrow" w:eastAsia="Times New Roman" w:hAnsi="Aptos Narrow" w:cs="Times New Roman"/>
+                <w:b/>
+                <w:bCs/>
+                <w:color w:val="000000"/>
+                <w:kern w:val="0"/>
+                <w:sz w:val="22"/>
+                <w:szCs w:val="22"/>
+                <w14:ligatures w14:val="none"/>
+              </w:rPr>
+              <w:t>[service/product]</w:t>
+            </w:r>
+            <w:r>
+              <w:rPr>
+                <w:rFonts w:ascii="Aptos Narrow" w:eastAsia="Times New Roman" w:hAnsi="Aptos Narrow" w:cs="Times New Roman"/>
+                <w:color w:val="000000"/>
+                <w:kern w:val="0"/>
+                <w:sz w:val="22"/>
+                <w:szCs w:val="22"/>
+                <w14:ligatures w14:val="none"/>
+              </w:rPr>
+              <w:t xml:space="preserve"> and explain how it addresses the identified challenges.</w:t>
+            </w:r>
+          </w:p>
+          <w:p>
+            <w:pPr>
+              <w:numPr>
+                <w:ilvl w:val="1"/>
+                <w:numId w:val="1"/>
+              </w:numPr>
+              <w:spacing w:after="0" w:line="240" w:lineRule="auto"/>
+              <w:rPr>
+                <w:rFonts w:ascii="Aptos Narrow" w:eastAsia="Times New Roman" w:hAnsi="Aptos Narrow" w:cs="Times New Roman"/>
+                <w:color w:val="000000"/>
+                <w:kern w:val="0"/>
+                <w:sz w:val="22"/>
+                <w:szCs w:val="22"/>
+                <w14:ligatures w14:val="none"/>
+              </w:rPr>
+            </w:pPr>
+            <w:r>
+              <w:rPr>
+                <w:rFonts w:ascii="Aptos Narrow" w:eastAsia="Times New Roman" w:hAnsi="Aptos Narrow" w:cs="Times New Roman"/>
+                <w:color w:val="000000"/>
+                <w:kern w:val="0"/>
+                <w:sz w:val="22"/>
+                <w:szCs w:val="22"/>
+                <w14:ligatures w14:val="none"/>
+              </w:rPr>
+              <w:t>Emphasize key benefits (such as improved efficiency, cost savings, or competitive advantage).</w:t>
+            </w:r>
+          </w:p>
+          <w:p>
+            <w:pPr>
+              <w:numPr>
+                <w:ilvl w:val="1"/>
+                <w:numId w:val="1"/>
+              </w:numPr>
+              <w:spacing w:after="0" w:line="240" w:lineRule="auto"/>
+              <w:rPr>
+                <w:rFonts w:ascii="Aptos Narrow" w:eastAsia="Times New Roman" w:hAnsi="Aptos Narrow" w:cs="Times New Roman"/>
+                <w:color w:val="000000"/>
+                <w:kern w:val="0"/>
+                <w:sz w:val="22"/>
+                <w:szCs w:val="22"/>
+                <w14:ligatures w14:val="none"/>
+              </w:rPr>
+            </w:pPr>
+            <w:r>
+              <w:rPr>
+                <w:rFonts w:ascii="Aptos Narrow" w:eastAsia="Times New Roman" w:hAnsi="Aptos Narrow" w:cs="Times New Roman"/>
+                <w:color w:val="000000"/>
+                <w:kern w:val="0"/>
+                <w:sz w:val="22"/>
+                <w:szCs w:val="22"/>
+                <w14:ligatures w14:val="none"/>
+              </w:rPr>
+              <w:t xml:space="preserve">Incorporate any supporting data, case studies, or success metrics (for example, 'Our solution has helped similar companies achieve a </w:t>
+            </w:r>
+            <w:r>
+              <w:rPr>
+                <w:rFonts w:ascii="Aptos Narrow" w:eastAsia="Times New Roman" w:hAnsi="Aptos Narrow" w:cs="Times New Roman"/>
+                <w:b/>
+                <w:bCs/>
+                <w:color w:val="000000"/>
+                <w:kern w:val="0"/>
+                <w:sz w:val="22"/>
+                <w:szCs w:val="22"/>
+                <w14:ligatures w14:val="none"/>
+              </w:rPr>
+              <w:t>[X%]</w:t>
+            </w:r>
+            <w:r>
+              <w:rPr>
+                <w:rFonts w:ascii="Aptos Narrow" w:eastAsia="Times New Roman" w:hAnsi="Aptos Narrow" w:cs="Times New Roman"/>
+                <w:color w:val="000000"/>
+                <w:kern w:val="0"/>
+                <w:sz w:val="22"/>
+                <w:szCs w:val="22"/>
+                <w14:ligatures w14:val="none"/>
+              </w:rPr>
+              <w:t xml:space="preserve"> improvement in </w:t>
+            </w:r>
+            <w:r>
+              <w:rPr>
+                <w:rFonts w:ascii="Aptos Narrow" w:eastAsia="Times New Roman" w:hAnsi="Aptos Narrow" w:cs="Times New Roman"/>
+                <w:b/>
+                <w:bCs/>
+                <w:color w:val="000000"/>
+                <w:kern w:val="0"/>
+                <w:sz w:val="22"/>
+                <w:szCs w:val="22"/>
+                <w14:ligatures w14:val="none"/>
+              </w:rPr>
+              <w:t>[specific metric]</w:t>
+            </w:r>
+            <w:r>
+              <w:rPr>
+                <w:rFonts w:ascii="Aptos Narrow" w:eastAsia="Times New Roman" w:hAnsi="Aptos Narrow" w:cs="Times New Roman"/>
+                <w:color w:val="000000"/>
+                <w:kern w:val="0"/>
+                <w:sz w:val="22"/>
+                <w:szCs w:val="22"/>
+                <w14:ligatures w14:val="none"/>
+              </w:rPr>
+              <w:t>').</w:t>
+            </w:r>
+          </w:p>
+          <w:p>
+            <w:pPr>
+              <w:numPr>
+                <w:ilvl w:val="0"/>
+                <w:numId w:val="1"/>
+              </w:numPr>
+              <w:spacing w:after="0" w:line="240" w:lineRule="auto"/>
+              <w:rPr>
+                <w:rFonts w:ascii="Aptos Narrow" w:eastAsia="Times New Roman" w:hAnsi="Aptos Narrow" w:cs="Times New Roman"/>
+                <w:color w:val="000000"/>
+                <w:kern w:val="0"/>
+                <w:sz w:val="22"/>
+                <w:szCs w:val="22"/>
+                <w14:ligatures w14:val="none"/>
+              </w:rPr>
+            </w:pPr>
+            <w:r>
+              <w:rPr>
+                <w:rFonts w:ascii="Aptos Narrow" w:eastAsia="Times New Roman" w:hAnsi="Aptos Narrow" w:cs="Times New Roman"/>
+                <w:b/>
+                <w:bCs/>
+                <w:color w:val="000000"/>
+                <w:kern w:val="0"/>
+                <w:sz w:val="22"/>
+                <w:szCs w:val="22"/>
+                <w14:ligatures w14:val="none"/>
+              </w:rPr>
+              <w:t>Implementation Plan:</w:t>
+            </w:r>
+          </w:p>
+          <w:p>
+            <w:pPr>
+              <w:numPr>
+                <w:ilvl w:val="1"/>
+                <w:numId w:val="1"/>
+              </w:numPr>
+              <w:spacing w:after="0" w:line="240" w:lineRule="auto"/>
+              <w:rPr>
+                <w:rFonts w:ascii="Aptos Narrow" w:eastAsia="Times New Roman" w:hAnsi="Aptos Narrow" w:cs="Times New Roman"/>
+                <w:color w:val="000000"/>
+                <w:kern w:val="0"/>
+                <w:sz w:val="22"/>
+                <w:szCs w:val="22"/>
+                <w14:ligatures w14:val="none"/>
+              </w:rPr>
+            </w:pPr>
+            <w:r>
+              <w:rPr>
+                <w:rFonts w:ascii="Aptos Narrow" w:eastAsia="Times New Roman" w:hAnsi="Aptos Narrow" w:cs="Times New Roman"/>
+                <w:color w:val="000000"/>
+                <w:kern w:val="0"/>
+                <w:sz w:val="22"/>
+                <w:szCs w:val="22"/>
+                <w14:ligatures w14:val="none"/>
+              </w:rPr>
+              <w:t>Outline a clear, step-by-step plan for deploying the solution.</w:t>
+            </w:r>
+          </w:p>
+          <w:p>
+            <w:pPr>
+              <w:numPr>
+                <w:ilvl w:val="1"/>
+                <w:numId w:val="1"/>
+              </w:numPr>
+              <w:spacing w:after="0" w:line="240" w:lineRule="auto"/>
+              <w:rPr>
+                <w:rFonts w:ascii="Aptos Narrow" w:eastAsia="Times New Roman" w:hAnsi="Aptos Narrow" w:cs="Times New Roman"/>
+                <w:color w:val="000000"/>
+                <w:kern w:val="0"/>
+                <w:sz w:val="22"/>
+                <w:szCs w:val="22"/>
+                <w14:ligatures w14:val="none"/>
+              </w:rPr>
+            </w:pPr>
+            <w:r>
+              <w:rPr>
+                <w:rFonts w:ascii="Aptos Narrow" w:eastAsia="Times New Roman" w:hAnsi="Aptos Narrow" w:cs="Times New Roman"/>
+                <w:color w:val="000000"/>
+                <w:kern w:val="0"/>
+                <w:sz w:val="22"/>
+                <w:szCs w:val="22"/>
+                <w14:ligatures w14:val="none"/>
+              </w:rPr>
+              <w:t>Include key milestones, deliverables, and roles/responsibilities (e.g., 'Phase 1: Requirement analysis; Phase 2: Pilot deployment; Phase 3: Full-scale implementation').</w:t>
+            </w:r>
+          </w:p>
+          <w:p>
+            <w:pPr>
+              <w:numPr>
+                <w:ilvl w:val="1"/>
+                <w:numId w:val="1"/>
+              </w:numPr>
+              <w:spacing w:after="0" w:line="240" w:lineRule="auto"/>
+              <w:rPr>
+                <w:rFonts w:ascii="Aptos Narrow" w:eastAsia="Times New Roman" w:hAnsi="Aptos Narrow" w:cs="Times New Roman"/>
+                <w:color w:val="000000"/>
+                <w:kern w:val="0"/>
+                <w:sz w:val="22"/>
+                <w:szCs w:val="22"/>
+                <w14:ligatures w14:val="none"/>
+              </w:rPr>
+            </w:pPr>
+            <w:r>
+              <w:rPr>
+                <w:rFonts w:ascii="Aptos Narrow" w:eastAsia="Times New Roman" w:hAnsi="Aptos Narrow" w:cs="Times New Roman"/>
+                <w:color w:val="000000"/>
+                <w:kern w:val="0"/>
+                <w:sz w:val="22"/>
+                <w:szCs w:val="22"/>
+                <w14:ligatures w14:val="none"/>
+              </w:rPr>
+              <w:t>Provide a realistic timeline (</w:t>
+            </w:r>
+            <w:r>
+              <w:rPr>
+                <w:rFonts w:ascii="Aptos Narrow" w:eastAsia="Times New Roman" w:hAnsi="Aptos Narrow" w:cs="Times New Roman"/>
+                <w:b/>
+                <w:bCs/>
+                <w:color w:val="000000"/>
+                <w:kern w:val="0"/>
+                <w:sz w:val="22"/>
+                <w:szCs w:val="22"/>
+                <w14:ligatures w14:val="none"/>
+              </w:rPr>
+              <w:t>[project timeline]</w:t>
+            </w:r>
+            <w:r>
+              <w:rPr>
+                <w:rFonts w:ascii="Aptos Narrow" w:eastAsia="Times New Roman" w:hAnsi="Aptos Narrow" w:cs="Times New Roman"/>
+                <w:color w:val="000000"/>
+                <w:kern w:val="0"/>
+                <w:sz w:val="22"/>
+                <w:szCs w:val="22"/>
+                <w14:ligatures w14:val="none"/>
+              </w:rPr>
+              <w:t>) for each phase.</w:t>
+            </w:r>
+          </w:p>
+          <w:p>
+            <w:pPr>
+              <w:numPr>
+                <w:ilvl w:val="0"/>
+                <w:numId w:val="1"/>
+              </w:numPr>
+              <w:spacing w:after="0" w:line="240" w:lineRule="auto"/>
+              <w:rPr>
+                <w:rFonts w:ascii="Aptos Narrow" w:eastAsia="Times New Roman" w:hAnsi="Aptos Narrow" w:cs="Times New Roman"/>
+                <w:color w:val="000000"/>
+                <w:kern w:val="0"/>
+                <w:sz w:val="22"/>
+                <w:szCs w:val="22"/>
+                <w14:ligatures w14:val="none"/>
+              </w:rPr>
+            </w:pPr>
+            <w:r>
+              <w:rPr>
+                <w:rFonts w:ascii="Aptos Narrow" w:eastAsia="Times New Roman" w:hAnsi="Aptos Narrow" w:cs="Times New Roman"/>
+                <w:b/>
+                <w:bCs/>
+                <w:color w:val="000000"/>
+                <w:kern w:val="0"/>
+                <w:sz w:val="22"/>
+                <w:szCs w:val="22"/>
+                <w14:ligatures w14:val="none"/>
+              </w:rPr>
+              <w:t>Pricing &amp; Financial Projections:</w:t>
+            </w:r>
+          </w:p>
+          <w:p>
+            <w:pPr>
+              <w:numPr>
+                <w:ilvl w:val="1"/>
+                <w:numId w:val="1"/>
+              </w:numPr>
+              <w:spacing w:after="0" w:line="240" w:lineRule="auto"/>
+              <w:rPr>
+                <w:rFonts w:ascii="Aptos Narrow" w:eastAsia="Times New Roman" w:hAnsi="Aptos Narrow" w:cs="Times New Roman"/>
+                <w:color w:val="000000"/>
+                <w:kern w:val="0"/>
+                <w:sz w:val="22"/>
+                <w:szCs w:val="22"/>
+                <w14:ligatures w14:val="none"/>
+              </w:rPr>
+            </w:pPr>
+            <w:r>
+              <w:rPr>
+                <w:rFonts w:ascii="Aptos Narrow" w:eastAsia="Times New Roman" w:hAnsi="Aptos Narrow" w:cs="Times New Roman"/>
+                <w:color w:val="000000"/>
+                <w:kern w:val="0"/>
+                <w:sz w:val="22"/>
+                <w:szCs w:val="22"/>
+                <w14:ligatures w14:val="none"/>
+              </w:rPr>
+              <w:t>Present a detailed pricing model and cost breakdown.</w:t>
+            </w:r>
+          </w:p>
+          <w:p>
+            <w:pPr>
+              <w:numPr>
+                <w:ilvl w:val="1"/>
+                <w:numId w:val="1"/>
+              </w:numPr>
+              <w:spacing w:after="0" w:line="240" w:lineRule="auto"/>
+              <w:rPr>
+                <w:rFonts w:ascii="Aptos Narrow" w:eastAsia="Times New Roman" w:hAnsi="Aptos Narrow" w:cs="Times New Roman"/>
+                <w:color w:val="000000"/>
+                <w:kern w:val="0"/>
+                <w:sz w:val="22"/>
+                <w:szCs w:val="22"/>
+                <w14:ligatures w14:val="none"/>
+              </w:rPr>
+            </w:pPr>
+            <w:r>
+              <w:rPr>
+                <w:rFonts w:ascii="Aptos Narrow" w:eastAsia="Times New Roman" w:hAnsi="Aptos Narrow" w:cs="Times New Roman"/>
+                <w:color w:val="000000"/>
+                <w:kern w:val="0"/>
+                <w:sz w:val="22"/>
+                <w:szCs w:val="22"/>
+                <w14:ligatures w14:val="none"/>
+              </w:rPr>
+              <w:t>Include any assumptions and financial projections, such as return on investment (ROI) or payback period estimates.</w:t>
+            </w:r>
+          </w:p>
+          <w:p>
+            <w:pPr>
+              <w:numPr>
+                <w:ilvl w:val="0"/>
+                <w:numId w:val="1"/>
+              </w:numPr>
+              <w:spacing w:after="0" w:line="240" w:lineRule="auto"/>
+              <w:rPr>
+                <w:rFonts w:ascii="Aptos Narrow" w:eastAsia="Times New Roman" w:hAnsi="Aptos Narrow" w:cs="Times New Roman"/>
+                <w:color w:val="000000"/>
+                <w:kern w:val="0"/>
+                <w:sz w:val="22"/>
+                <w:szCs w:val="22"/>
+                <w14:ligatures w14:val="none"/>
+              </w:rPr>
+            </w:pPr>
+            <w:r>
+              <w:rPr>
+                <w:rFonts w:ascii="Aptos Narrow" w:eastAsia="Times New Roman" w:hAnsi="Aptos Narrow" w:cs="Times New Roman"/>
+                <w:b/>
+                <w:bCs/>
+                <w:color w:val="000000"/>
+                <w:kern w:val="0"/>
+                <w:sz w:val="22"/>
+                <w:szCs w:val="22"/>
+                <w14:ligatures w14:val="none"/>
+              </w:rPr>
+              <w:t>Conclusion &amp; Call to Action:</w:t>
+            </w:r>
+          </w:p>
+          <w:p>
+            <w:pPr>
+              <w:numPr>
+                <w:ilvl w:val="1"/>
+                <w:numId w:val="1"/>
+              </w:numPr>
+              <w:spacing w:after="0" w:line="240" w:lineRule="auto"/>
+              <w:rPr>
+                <w:rFonts w:ascii="Aptos Narrow" w:eastAsia="Times New Roman" w:hAnsi="Aptos Narrow" w:cs="Times New Roman"/>
+                <w:color w:val="000000"/>
+                <w:kern w:val="0"/>
+                <w:sz w:val="22"/>
+                <w:szCs w:val="22"/>
+                <w14:ligatures w14:val="none"/>
+              </w:rPr>
+            </w:pPr>
+            <w:r>
+              <w:rPr>
+                <w:rFonts w:ascii="Aptos Narrow" w:eastAsia="Times New Roman" w:hAnsi="Aptos Narrow" w:cs="Times New Roman"/>
+                <w:color w:val="000000"/>
+                <w:kern w:val="0"/>
+                <w:sz w:val="22"/>
+                <w:szCs w:val="22"/>
+                <w14:ligatures w14:val="none"/>
+              </w:rPr>
+              <w:lastRenderedPageBreak/>
+              <w:t xml:space="preserve">Summarize the overall value proposition and the benefits to </w:t>
+            </w:r>
+            <w:r>
+              <w:rPr>
+                <w:rFonts w:ascii="Aptos Narrow" w:eastAsia="Times New Roman" w:hAnsi="Aptos Narrow" w:cs="Times New Roman"/>
+                <w:b/>
+                <w:bCs/>
+                <w:color w:val="000000"/>
+                <w:kern w:val="0"/>
+                <w:sz w:val="22"/>
+                <w:szCs w:val="22"/>
+                <w14:ligatures w14:val="none"/>
+              </w:rPr>
+              <w:t>[client name]</w:t>
+            </w:r>
+            <w:r>
+              <w:rPr>
+                <w:rFonts w:ascii="Aptos Narrow" w:eastAsia="Times New Roman" w:hAnsi="Aptos Narrow" w:cs="Times New Roman"/>
+                <w:color w:val="000000"/>
+                <w:kern w:val="0"/>
+                <w:sz w:val="22"/>
+                <w:szCs w:val="22"/>
+                <w14:ligatures w14:val="none"/>
+              </w:rPr>
+              <w:t>.</w:t>
+            </w:r>
+          </w:p>
+          <w:p>
+            <w:pPr>
+              <w:numPr>
+                <w:ilvl w:val="1"/>
+                <w:numId w:val="1"/>
+              </w:numPr>
+              <w:spacing w:after="0" w:line="240" w:lineRule="auto"/>
+              <w:rPr>
+                <w:rFonts w:ascii="Aptos Narrow" w:eastAsia="Times New Roman" w:hAnsi="Aptos Narrow" w:cs="Times New Roman"/>
+                <w:color w:val="000000"/>
+                <w:kern w:val="0"/>
+                <w:sz w:val="22"/>
+                <w:szCs w:val="22"/>
+                <w14:ligatures w14:val="none"/>
+              </w:rPr>
+            </w:pPr>
+            <w:r>
+              <w:rPr>
+                <w:rFonts w:ascii="Aptos Narrow" w:eastAsia="Times New Roman" w:hAnsi="Aptos Narrow" w:cs="Times New Roman"/>
+                <w:color w:val="000000"/>
+                <w:kern w:val="0"/>
+                <w:sz w:val="22"/>
+                <w:szCs w:val="22"/>
+                <w14:ligatures w14:val="none"/>
+              </w:rPr>
+              <w:t xml:space="preserve">End with a clear call to action, inviting the client to schedule a meeting or request further information (e.g., 'Please contact us at </w:t>
+            </w:r>
+            <w:r>
+              <w:rPr>
+                <w:rFonts w:ascii="Aptos Narrow" w:eastAsia="Times New Roman" w:hAnsi="Aptos Narrow" w:cs="Times New Roman"/>
+                <w:b/>
+                <w:bCs/>
+                <w:color w:val="000000"/>
+                <w:kern w:val="0"/>
+                <w:sz w:val="22"/>
+                <w:szCs w:val="22"/>
+                <w14:ligatures w14:val="none"/>
+              </w:rPr>
+              <w:t>[contact details]</w:t>
+            </w:r>
+            <w:r>
+              <w:rPr>
+                <w:rFonts w:ascii="Aptos Narrow" w:eastAsia="Times New Roman" w:hAnsi="Aptos Narrow" w:cs="Times New Roman"/>
+                <w:color w:val="000000"/>
+                <w:kern w:val="0"/>
+                <w:sz w:val="22"/>
+                <w:szCs w:val="22"/>
+                <w14:ligatures w14:val="none"/>
+              </w:rPr>
+              <w:t xml:space="preserve"> to discuss the next steps').</w:t>
+            </w:r>
+          </w:p>
+          <w:p>
+            <w:pPr>
+              <w:spacing w:after="0" w:line="240" w:lineRule="auto"/>
+              <w:rPr>
+                <w:rFonts w:ascii="Aptos Narrow" w:eastAsia="Times New Roman" w:hAnsi="Aptos Narrow" w:cs="Times New Roman"/>
+                <w:color w:val="000000"/>
+                <w:kern w:val="0"/>
+                <w:sz w:val="22"/>
+                <w:szCs w:val="22"/>
+                <w14:ligatures w14:val="none"/>
+              </w:rPr>
+            </w:pPr>
+            <w:r>
+              <w:rPr>
+                <w:rFonts w:ascii="Aptos Narrow" w:eastAsia="Times New Roman" w:hAnsi="Aptos Narrow" w:cs="Times New Roman"/>
+                <w:color w:val="000000"/>
+                <w:kern w:val="0"/>
+                <w:sz w:val="22"/>
+                <w:szCs w:val="22"/>
+                <w14:ligatures w14:val="none"/>
+              </w:rPr>
+              <w:t xml:space="preserve">Throughout the document, maintain a professional, clear, and persuasive tone. Replace placeholders such as </w:t>
+            </w:r>
+            <w:r>
+              <w:rPr>
+                <w:rFonts w:ascii="Aptos Narrow" w:eastAsia="Times New Roman" w:hAnsi="Aptos Narrow" w:cs="Times New Roman"/>
+                <w:b/>
+                <w:bCs/>
+                <w:color w:val="000000"/>
+                <w:kern w:val="0"/>
+                <w:sz w:val="22"/>
+                <w:szCs w:val="22"/>
+                <w14:ligatures w14:val="none"/>
+              </w:rPr>
+              <w:t>[client name]</w:t>
+            </w:r>
+            <w:r>
+              <w:rPr>
+                <w:rFonts w:ascii="Aptos Narrow" w:eastAsia="Times New Roman" w:hAnsi="Aptos Narrow" w:cs="Times New Roman"/>
+                <w:color w:val="000000"/>
+                <w:kern w:val="0"/>
+                <w:sz w:val="22"/>
+                <w:szCs w:val="22"/>
+                <w14:ligatures w14:val="none"/>
+              </w:rPr>
+              <w:t xml:space="preserve">, </w:t>
+            </w:r>
+            <w:r>
+              <w:rPr>
+                <w:rFonts w:ascii="Aptos Narrow" w:eastAsia="Times New Roman" w:hAnsi="Aptos Narrow" w:cs="Times New Roman"/>
+                <w:b/>
+                <w:bCs/>
+                <w:color w:val="000000"/>
+                <w:kern w:val="0"/>
+                <w:sz w:val="22"/>
+                <w:szCs w:val="22"/>
+                <w14:ligatures w14:val="none"/>
+              </w:rPr>
+              <w:t>[industry/sector]</w:t>
+            </w:r>
+            <w:r>
+              <w:rPr>
+                <w:rFonts w:ascii="Aptos Narrow" w:eastAsia="Times New Roman" w:hAnsi="Aptos Narrow" w:cs="Times New Roman"/>
+                <w:color w:val="000000"/>
+                <w:kern w:val="0"/>
+                <w:sz w:val="22"/>
+                <w:szCs w:val="22"/>
+                <w14:ligatures w14:val="none"/>
+              </w:rPr>
+              <w:t xml:space="preserve">, </w:t>
+            </w:r>
+            <w:r>
+              <w:rPr>
+                <w:rFonts w:ascii="Aptos Narrow" w:eastAsia="Times New Roman" w:hAnsi="Aptos Narrow" w:cs="Times New Roman"/>
+                <w:b/>
+                <w:bCs/>
+                <w:color w:val="000000"/>
+                <w:kern w:val="0"/>
+                <w:sz w:val="22"/>
+                <w:szCs w:val="22"/>
+                <w14:ligatures w14:val="none"/>
+              </w:rPr>
+              <w:t>[service/product name]</w:t>
+            </w:r>
+            <w:r>
+              <w:rPr>
+                <w:rFonts w:ascii="Aptos Narrow" w:eastAsia="Times New Roman" w:hAnsi="Aptos Narrow" w:cs="Times New Roman"/>
+                <w:color w:val="000000"/>
+                <w:kern w:val="0"/>
+                <w:sz w:val="22"/>
+                <w:szCs w:val="22"/>
+                <w14:ligatures w14:val="none"/>
+              </w:rPr>
+              <w:t xml:space="preserve">, </w:t>
+            </w:r>
+            <w:r>
+              <w:rPr>
+                <w:rFonts w:ascii="Aptos Narrow" w:eastAsia="Times New Roman" w:hAnsi="Aptos Narrow" w:cs="Times New Roman"/>
+                <w:b/>
+                <w:bCs/>
+                <w:color w:val="000000"/>
+                <w:kern w:val="0"/>
+                <w:sz w:val="22"/>
+                <w:szCs w:val="22"/>
+                <w14:ligatures w14:val="none"/>
+              </w:rPr>
+              <w:t>[Your Company Name]</w:t>
+            </w:r>
+            <w:r>
+              <w:rPr>
+                <w:rFonts w:ascii="Aptos Narrow" w:eastAsia="Times New Roman" w:hAnsi="Aptos Narrow" w:cs="Times New Roman"/>
+                <w:color w:val="000000"/>
+                <w:kern w:val="0"/>
+                <w:sz w:val="22"/>
+                <w:szCs w:val="22"/>
+                <w14:ligatures w14:val="none"/>
+              </w:rPr>
+              <w:t xml:space="preserve">, </w:t>
+            </w:r>
+            <w:r>
+              <w:rPr>
+                <w:rFonts w:ascii="Aptos Narrow" w:eastAsia="Times New Roman" w:hAnsi="Aptos Narrow" w:cs="Times New Roman"/>
+                <w:b/>
+                <w:bCs/>
+                <w:color w:val="000000"/>
+                <w:kern w:val="0"/>
+                <w:sz w:val="22"/>
+                <w:szCs w:val="22"/>
+                <w14:ligatures w14:val="none"/>
+              </w:rPr>
+              <w:t>[project timeline]</w:t>
+            </w:r>
+            <w:r>
+              <w:rPr>
+                <w:rFonts w:ascii="Aptos Narrow" w:eastAsia="Times New Roman" w:hAnsi="Aptos Narrow" w:cs="Times New Roman"/>
+                <w:color w:val="000000"/>
+                <w:kern w:val="0"/>
+                <w:sz w:val="22"/>
+                <w:szCs w:val="22"/>
+                <w14:ligatures w14:val="none"/>
+              </w:rPr>
+              <w:t xml:space="preserve">, and </w:t>
+            </w:r>
+            <w:r>
+              <w:rPr>
+                <w:rFonts w:ascii="Aptos Narrow" w:eastAsia="Times New Roman" w:hAnsi="Aptos Narrow" w:cs="Times New Roman"/>
+                <w:b/>
+                <w:bCs/>
+                <w:color w:val="000000"/>
+                <w:kern w:val="0"/>
+                <w:sz w:val="22"/>
+                <w:szCs w:val="22"/>
+                <w14:ligatures w14:val="none"/>
+              </w:rPr>
+              <w:t>[cost details]</w:t>
+            </w:r>
+            <w:r>
+              <w:rPr>
+                <w:rFonts w:ascii="Aptos Narrow" w:eastAsia="Times New Roman" w:hAnsi="Aptos Narrow" w:cs="Times New Roman"/>
+                <w:color w:val="000000"/>
+                <w:kern w:val="0"/>
+                <w:sz w:val="22"/>
+                <w:szCs w:val="22"/>
+                <w14:ligatures w14:val="none"/>
+              </w:rPr>
+              <w:t xml:space="preserve"> with specific context to create a fully customized proposal."</w:t>
+            </w:r>
+          </w:p>
+          <w:p>
+            <w:pPr>
+              <w:spacing w:after="0" w:line="240" w:lineRule="auto"/>
+              <w:rPr>
+                <w:rFonts w:ascii="Aptos Narrow" w:eastAsia="Times New Roman" w:hAnsi="Aptos Narrow" w:cs="Times New Roman"/>
+                <w:color w:val="000000"/>
+                <w:kern w:val="0"/>
+                <w:sz w:val="22"/>
+                <w:szCs w:val="22"/>
+                <w14:ligatures w14:val="none"/>
+              </w:rPr>
+            </w:pPr>
           </w:p>
         </w:tc>
       </w:tr>
@@ -1803,6 +2968,7 @@
                 <w:lang w:val="en-US"/>
                 <w14:ligatures w14:val="none"/>
               </w:rPr>
+              <w:lastRenderedPageBreak/>
               <w:t>I</w:t>
             </w:r>
             <w:r>
@@ -1875,6 +3041,65 @@
                 <w14:ligatures w14:val="none"/>
               </w:rPr>
             </w:pPr>
+            <w:r>
+              <w:rPr>
+                <w:rFonts w:ascii="Aptos Narrow" w:eastAsia="Times New Roman" w:hAnsi="Aptos Narrow" w:cs="Times New Roman"/>
+                <w:color w:val="000000"/>
+                <w:kern w:val="0"/>
+                <w:sz w:val="22"/>
+                <w:szCs w:val="22"/>
+                <w14:ligatures w14:val="none"/>
+              </w:rPr>
+              <w:t xml:space="preserve">Assume you are a pricing strategist tasked with determining the optimal price for our </w:t>
+            </w:r>
+            <w:r>
+              <w:rPr>
+                <w:rFonts w:ascii="Aptos Narrow" w:eastAsia="Times New Roman" w:hAnsi="Aptos Narrow" w:cs="Times New Roman"/>
+                <w:b/>
+                <w:bCs/>
+                <w:color w:val="000000"/>
+                <w:kern w:val="0"/>
+                <w:sz w:val="22"/>
+                <w:szCs w:val="22"/>
+                <w14:ligatures w14:val="none"/>
+              </w:rPr>
+              <w:t>[product/service/project name]</w:t>
+            </w:r>
+            <w:r>
+              <w:rPr>
+                <w:rFonts w:ascii="Aptos Narrow" w:eastAsia="Times New Roman" w:hAnsi="Aptos Narrow" w:cs="Times New Roman"/>
+                <w:color w:val="000000"/>
+                <w:kern w:val="0"/>
+                <w:sz w:val="22"/>
+                <w:szCs w:val="22"/>
+                <w14:ligatures w14:val="none"/>
+              </w:rPr>
+              <w:t xml:space="preserve"> in the </w:t>
+            </w:r>
+            <w:r>
+              <w:rPr>
+                <w:rFonts w:ascii="Aptos Narrow" w:eastAsia="Times New Roman" w:hAnsi="Aptos Narrow" w:cs="Times New Roman"/>
+                <w:b/>
+                <w:bCs/>
+                <w:color w:val="000000"/>
+                <w:kern w:val="0"/>
+                <w:sz w:val="22"/>
+                <w:szCs w:val="22"/>
+                <w14:ligatures w14:val="none"/>
+              </w:rPr>
+              <w:t>[industry/market/region]</w:t>
+            </w:r>
+            <w:r>
+              <w:rPr>
+                <w:rFonts w:ascii="Aptos Narrow" w:eastAsia="Times New Roman" w:hAnsi="Aptos Narrow" w:cs="Times New Roman"/>
+                <w:color w:val="000000"/>
+                <w:kern w:val="0"/>
+                <w:sz w:val="22"/>
+                <w:szCs w:val="22"/>
+                <w14:ligatures w14:val="none"/>
+              </w:rPr>
+              <w:t>. Gather current market-based rates for similar offerings by competitors. Analyze key factors including production costs, target profit margin, perceived value, and market demand. Recommend a pricing model with a range of price points (minimum, recommended, and premium) and justify each recommendation with supporting data. Also, include a sensitivity analysis to show how changes in key parameters might affect the recommended pricing.</w:t>
+            </w:r>
           </w:p>
         </w:tc>
       </w:tr>
@@ -1888,6 +3113,181 @@
     </w:sectPr>
   </w:body>
 </w:document>
+</file>
+
+<file path=word/endnotes.xml><?xml version="1.0" encoding="utf-8"?>
+<w:endnotes xmlns:wpc="http://schemas.microsoft.com/office/word/2010/wordprocessingCanvas" xmlns:cx="http://schemas.microsoft.com/office/drawing/2014/chartex" xmlns:cx1="http://schemas.microsoft.com/office/drawing/2015/9/8/chartex" xmlns:cx2="http://schemas.microsoft.com/office/drawing/2015/10/21/chartex" xmlns:cx3="http://schemas.microsoft.com/office/drawing/2016/5/9/chartex" xmlns:cx4="http://schemas.microsoft.com/office/drawing/2016/5/10/chartex" xmlns:cx5="http://schemas.microsoft.com/office/drawing/2016/5/11/chartex" xmlns:cx6="http://schemas.microsoft.com/office/drawing/2016/5/12/chartex" xmlns:cx7="http://schemas.microsoft.com/office/drawing/2016/5/13/chartex" xmlns:cx8="http://schemas.microsoft.com/office/drawing/2016/5/14/chartex" xmlns:mc="http://schemas.openxmlformats.org/markup-compatibility/2006" xmlns:aink="http://schemas.microsoft.com/office/drawing/2016/ink" xmlns:am3d="http://schemas.microsoft.com/office/drawing/2017/model3d" xmlns:o="urn:schemas-microsoft-com:office:office" xmlns:oel="http://schemas.microsoft.com/office/2019/extlst" xmlns:r="http://schemas.openxmlformats.org/officeDocument/2006/relationships" xmlns:m="http://schemas.openxmlformats.org/officeDocument/2006/math" xmlns:v="urn:schemas-microsoft-com:vml" xmlns:wp14="http://schemas.microsoft.com/office/word/2010/wordprocessingDrawing" xmlns:wp="http://schemas.openxmlformats.org/drawingml/2006/wordprocessingDrawing" xmlns:w10="urn:schemas-microsoft-com:office:word" xmlns:w="http://schemas.openxmlformats.org/wordprocessingml/2006/main" xmlns:w14="http://schemas.microsoft.com/office/word/2010/wordml" xmlns:w15="http://schemas.microsoft.com/office/word/2012/wordml" xmlns:w16cex="http://schemas.microsoft.com/office/word/2018/wordml/cex" xmlns:w16cid="http://schemas.microsoft.com/office/word/2016/wordml/cid" xmlns:w16="http://schemas.microsoft.com/office/word/2018/wordml" xmlns:w16du="http://schemas.microsoft.com/office/word/2023/wordml/word16du" xmlns:w16sdtdh="http://schemas.microsoft.com/office/word/2020/wordml/sdtdatahash" xmlns:w16sdtfl="http://schemas.microsoft.com/office/word/2024/wordml/sdtformatlock" xmlns:w16se="http://schemas.microsoft.com/office/word/2015/wordml/symex" xmlns:wpg="http://schemas.microsoft.com/office/word/2010/wordprocessingGroup" xmlns:wpi="http://schemas.microsoft.com/office/word/2010/wordprocessingInk" xmlns:wne="http://schemas.microsoft.com/office/word/2006/wordml" xmlns:wps="http://schemas.microsoft.com/office/word/2010/wordprocessingShape" mc:Ignorable="w14 w15 w16se w16cid w16 w16cex w16sdtdh w16sdtfl w16du wp14">
+  <w:endnote w:type="separator" w:id="-1">
+    <w:p>
+      <w:pPr>
+        <w:spacing w:after="0" w:line="240" w:lineRule="auto"/>
+      </w:pPr>
+      <w:r>
+        <w:separator/>
+      </w:r>
+    </w:p>
+  </w:endnote>
+  <w:endnote w:type="continuationSeparator" w:id="0">
+    <w:p>
+      <w:pPr>
+        <w:spacing w:after="0" w:line="240" w:lineRule="auto"/>
+      </w:pPr>
+      <w:r>
+        <w:continuationSeparator/>
+      </w:r>
+    </w:p>
+  </w:endnote>
+</w:endnotes>
+</file>
+
+<file path=word/footnotes.xml><?xml version="1.0" encoding="utf-8"?>
+<w:footnotes xmlns:wpc="http://schemas.microsoft.com/office/word/2010/wordprocessingCanvas" xmlns:cx="http://schemas.microsoft.com/office/drawing/2014/chartex" xmlns:cx1="http://schemas.microsoft.com/office/drawing/2015/9/8/chartex" xmlns:cx2="http://schemas.microsoft.com/office/drawing/2015/10/21/chartex" xmlns:cx3="http://schemas.microsoft.com/office/drawing/2016/5/9/chartex" xmlns:cx4="http://schemas.microsoft.com/office/drawing/2016/5/10/chartex" xmlns:cx5="http://schemas.microsoft.com/office/drawing/2016/5/11/chartex" xmlns:cx6="http://schemas.microsoft.com/office/drawing/2016/5/12/chartex" xmlns:cx7="http://schemas.microsoft.com/office/drawing/2016/5/13/chartex" xmlns:cx8="http://schemas.microsoft.com/office/drawing/2016/5/14/chartex" xmlns:mc="http://schemas.openxmlformats.org/markup-compatibility/2006" xmlns:aink="http://schemas.microsoft.com/office/drawing/2016/ink" xmlns:am3d="http://schemas.microsoft.com/office/drawing/2017/model3d" xmlns:o="urn:schemas-microsoft-com:office:office" xmlns:oel="http://schemas.microsoft.com/office/2019/extlst" xmlns:r="http://schemas.openxmlformats.org/officeDocument/2006/relationships" xmlns:m="http://schemas.openxmlformats.org/officeDocument/2006/math" xmlns:v="urn:schemas-microsoft-com:vml" xmlns:wp14="http://schemas.microsoft.com/office/word/2010/wordprocessingDrawing" xmlns:wp="http://schemas.openxmlformats.org/drawingml/2006/wordprocessingDrawing" xmlns:w10="urn:schemas-microsoft-com:office:word" xmlns:w="http://schemas.openxmlformats.org/wordprocessingml/2006/main" xmlns:w14="http://schemas.microsoft.com/office/word/2010/wordml" xmlns:w15="http://schemas.microsoft.com/office/word/2012/wordml" xmlns:w16cex="http://schemas.microsoft.com/office/word/2018/wordml/cex" xmlns:w16cid="http://schemas.microsoft.com/office/word/2016/wordml/cid" xmlns:w16="http://schemas.microsoft.com/office/word/2018/wordml" xmlns:w16du="http://schemas.microsoft.com/office/word/2023/wordml/word16du" xmlns:w16sdtdh="http://schemas.microsoft.com/office/word/2020/wordml/sdtdatahash" xmlns:w16sdtfl="http://schemas.microsoft.com/office/word/2024/wordml/sdtformatlock" xmlns:w16se="http://schemas.microsoft.com/office/word/2015/wordml/symex" xmlns:wpg="http://schemas.microsoft.com/office/word/2010/wordprocessingGroup" xmlns:wpi="http://schemas.microsoft.com/office/word/2010/wordprocessingInk" xmlns:wne="http://schemas.microsoft.com/office/word/2006/wordml" xmlns:wps="http://schemas.microsoft.com/office/word/2010/wordprocessingShape" mc:Ignorable="w14 w15 w16se w16cid w16 w16cex w16sdtdh w16sdtfl w16du wp14">
+  <w:footnote w:type="separator" w:id="-1">
+    <w:p>
+      <w:pPr>
+        <w:spacing w:after="0" w:line="240" w:lineRule="auto"/>
+      </w:pPr>
+      <w:r>
+        <w:separator/>
+      </w:r>
+    </w:p>
+  </w:footnote>
+  <w:footnote w:type="continuationSeparator" w:id="0">
+    <w:p>
+      <w:pPr>
+        <w:spacing w:after="0" w:line="240" w:lineRule="auto"/>
+      </w:pPr>
+      <w:r>
+        <w:continuationSeparator/>
+      </w:r>
+    </w:p>
+  </w:footnote>
+</w:footnotes>
+</file>
+
+<file path=word/numbering.xml><?xml version="1.0" encoding="utf-8"?>
+<w:numbering xmlns:wpc="http://schemas.microsoft.com/office/word/2010/wordprocessingCanvas" xmlns:cx="http://schemas.microsoft.com/office/drawing/2014/chartex" xmlns:cx1="http://schemas.microsoft.com/office/drawing/2015/9/8/chartex" xmlns:cx2="http://schemas.microsoft.com/office/drawing/2015/10/21/chartex" xmlns:cx3="http://schemas.microsoft.com/office/drawing/2016/5/9/chartex" xmlns:cx4="http://schemas.microsoft.com/office/drawing/2016/5/10/chartex" xmlns:cx5="http://schemas.microsoft.com/office/drawing/2016/5/11/chartex" xmlns:cx6="http://schemas.microsoft.com/office/drawing/2016/5/12/chartex" xmlns:cx7="http://schemas.microsoft.com/office/drawing/2016/5/13/chartex" xmlns:cx8="http://schemas.microsoft.com/office/drawing/2016/5/14/chartex" xmlns:mc="http://schemas.openxmlformats.org/markup-compatibility/2006" xmlns:aink="http://schemas.microsoft.com/office/drawing/2016/ink" xmlns:am3d="http://schemas.microsoft.com/office/drawing/2017/model3d" xmlns:o="urn:schemas-microsoft-com:office:office" xmlns:oel="http://schemas.microsoft.com/office/2019/extlst" xmlns:r="http://schemas.openxmlformats.org/officeDocument/2006/relationships" xmlns:m="http://schemas.openxmlformats.org/officeDocument/2006/math" xmlns:v="urn:schemas-microsoft-com:vml" xmlns:wp14="http://schemas.microsoft.com/office/word/2010/wordprocessingDrawing" xmlns:wp="http://schemas.openxmlformats.org/drawingml/2006/wordprocessingDrawing" xmlns:w10="urn:schemas-microsoft-com:office:word" xmlns:w="http://schemas.openxmlformats.org/wordprocessingml/2006/main" xmlns:w14="http://schemas.microsoft.com/office/word/2010/wordml" xmlns:w15="http://schemas.microsoft.com/office/word/2012/wordml" xmlns:w16cex="http://schemas.microsoft.com/office/word/2018/wordml/cex" xmlns:w16cid="http://schemas.microsoft.com/office/word/2016/wordml/cid" xmlns:w16="http://schemas.microsoft.com/office/word/2018/wordml" xmlns:w16du="http://schemas.microsoft.com/office/word/2023/wordml/word16du" xmlns:w16sdtdh="http://schemas.microsoft.com/office/word/2020/wordml/sdtdatahash" xmlns:w16sdtfl="http://schemas.microsoft.com/office/word/2024/wordml/sdtformatlock" xmlns:w16se="http://schemas.microsoft.com/office/word/2015/wordml/symex" xmlns:wpg="http://schemas.microsoft.com/office/word/2010/wordprocessingGroup" xmlns:wpi="http://schemas.microsoft.com/office/word/2010/wordprocessingInk" xmlns:wne="http://schemas.microsoft.com/office/word/2006/wordml" xmlns:wps="http://schemas.microsoft.com/office/word/2010/wordprocessingShape" mc:Ignorable="w14 w15 w16se w16cid w16 w16cex w16sdtdh w16sdtfl w16du wp14">
+  <w:abstractNum w:abstractNumId="0" w15:restartNumberingAfterBreak="0">
+    <w:nsid w:val="2BAF22F3"/>
+    <w:multiLevelType w:val="multilevel"/>
+    <w:tmpl w:val="FC363D0E"/>
+    <w:lvl w:ilvl="0">
+      <w:start w:val="1"/>
+      <w:numFmt w:val="decimal"/>
+      <w:lvlText w:val="%1."/>
+      <w:lvlJc w:val="left"/>
+      <w:pPr>
+        <w:tabs>
+          <w:tab w:val="num" w:pos="720"/>
+        </w:tabs>
+        <w:ind w:left="720" w:hanging="360"/>
+      </w:pPr>
+    </w:lvl>
+    <w:lvl w:ilvl="1">
+      <w:start w:val="1"/>
+      <w:numFmt w:val="bullet"/>
+      <w:lvlText w:val="o"/>
+      <w:lvlJc w:val="left"/>
+      <w:pPr>
+        <w:tabs>
+          <w:tab w:val="num" w:pos="1440"/>
+        </w:tabs>
+        <w:ind w:left="1440" w:hanging="360"/>
+      </w:pPr>
+      <w:rPr>
+        <w:rFonts w:ascii="Courier New" w:hAnsi="Courier New" w:hint="default"/>
+        <w:sz w:val="20"/>
+      </w:rPr>
+    </w:lvl>
+    <w:lvl w:ilvl="2" w:tentative="1">
+      <w:start w:val="1"/>
+      <w:numFmt w:val="decimal"/>
+      <w:lvlText w:val="%3."/>
+      <w:lvlJc w:val="left"/>
+      <w:pPr>
+        <w:tabs>
+          <w:tab w:val="num" w:pos="2160"/>
+        </w:tabs>
+        <w:ind w:left="2160" w:hanging="360"/>
+      </w:pPr>
+    </w:lvl>
+    <w:lvl w:ilvl="3" w:tentative="1">
+      <w:start w:val="1"/>
+      <w:numFmt w:val="decimal"/>
+      <w:lvlText w:val="%4."/>
+      <w:lvlJc w:val="left"/>
+      <w:pPr>
+        <w:tabs>
+          <w:tab w:val="num" w:pos="2880"/>
+        </w:tabs>
+        <w:ind w:left="2880" w:hanging="360"/>
+      </w:pPr>
+    </w:lvl>
+    <w:lvl w:ilvl="4" w:tentative="1">
+      <w:start w:val="1"/>
+      <w:numFmt w:val="decimal"/>
+      <w:lvlText w:val="%5."/>
+      <w:lvlJc w:val="left"/>
+      <w:pPr>
+        <w:tabs>
+          <w:tab w:val="num" w:pos="3600"/>
+        </w:tabs>
+        <w:ind w:left="3600" w:hanging="360"/>
+      </w:pPr>
+    </w:lvl>
+    <w:lvl w:ilvl="5" w:tentative="1">
+      <w:start w:val="1"/>
+      <w:numFmt w:val="decimal"/>
+      <w:lvlText w:val="%6."/>
+      <w:lvlJc w:val="left"/>
+      <w:pPr>
+        <w:tabs>
+          <w:tab w:val="num" w:pos="4320"/>
+        </w:tabs>
+        <w:ind w:left="4320" w:hanging="360"/>
+      </w:pPr>
+    </w:lvl>
+    <w:lvl w:ilvl="6" w:tentative="1">
+      <w:start w:val="1"/>
+      <w:numFmt w:val="decimal"/>
+      <w:lvlText w:val="%7."/>
+      <w:lvlJc w:val="left"/>
+      <w:pPr>
+        <w:tabs>
+          <w:tab w:val="num" w:pos="5040"/>
+        </w:tabs>
+        <w:ind w:left="5040" w:hanging="360"/>
+      </w:pPr>
+    </w:lvl>
+    <w:lvl w:ilvl="7" w:tentative="1">
+      <w:start w:val="1"/>
+      <w:numFmt w:val="decimal"/>
+      <w:lvlText w:val="%8."/>
+      <w:lvlJc w:val="left"/>
+      <w:pPr>
+        <w:tabs>
+          <w:tab w:val="num" w:pos="5760"/>
+        </w:tabs>
+        <w:ind w:left="5760" w:hanging="360"/>
+      </w:pPr>
+    </w:lvl>
+    <w:lvl w:ilvl="8" w:tentative="1">
+      <w:start w:val="1"/>
+      <w:numFmt w:val="decimal"/>
+      <w:lvlText w:val="%9."/>
+      <w:lvlJc w:val="left"/>
+      <w:pPr>
+        <w:tabs>
+          <w:tab w:val="num" w:pos="6480"/>
+        </w:tabs>
+        <w:ind w:left="6480" w:hanging="360"/>
+      </w:pPr>
+    </w:lvl>
+  </w:abstractNum>
+  <w:num w:numId="1" w16cid:durableId="1256671157">
+    <w:abstractNumId w:val="0"/>
+  </w:num>
+</w:numbering>
 </file>
 
 <file path=word/styles.xml><?xml version="1.0" encoding="utf-8"?>
@@ -2294,7 +3694,6 @@
   <w:style w:type="character" w:default="1" w:styleId="DefaultParagraphFont">
     <w:name w:val="Default Paragraph Font"/>
     <w:uiPriority w:val="1"/>
-    <w:semiHidden/>
     <w:unhideWhenUsed/>
   </w:style>
   <w:style w:type="table" w:default="1" w:styleId="TableNormal">
@@ -2317,6 +3716,50 @@
     <w:uiPriority w:val="99"/>
     <w:semiHidden/>
     <w:unhideWhenUsed/>
+  </w:style>
+  <w:style w:type="paragraph" w:styleId="Header">
+    <w:name w:val="header"/>
+    <w:basedOn w:val="Normal"/>
+    <w:link w:val="HeaderChar"/>
+    <w:uiPriority w:val="99"/>
+    <w:unhideWhenUsed/>
+    <w:rsid w:val="00CF4246"/>
+    <w:pPr>
+      <w:tabs>
+        <w:tab w:val="center" w:pos="4513"/>
+        <w:tab w:val="right" w:pos="9026"/>
+      </w:tabs>
+      <w:spacing w:after="0" w:line="240" w:lineRule="auto"/>
+    </w:pPr>
+  </w:style>
+  <w:style w:type="character" w:customStyle="1" w:styleId="HeaderChar">
+    <w:name w:val="Header Char"/>
+    <w:basedOn w:val="DefaultParagraphFont"/>
+    <w:link w:val="Header"/>
+    <w:uiPriority w:val="99"/>
+    <w:rsid w:val="00CF4246"/>
+  </w:style>
+  <w:style w:type="paragraph" w:styleId="Footer">
+    <w:name w:val="footer"/>
+    <w:basedOn w:val="Normal"/>
+    <w:link w:val="FooterChar"/>
+    <w:uiPriority w:val="99"/>
+    <w:unhideWhenUsed/>
+    <w:rsid w:val="00CF4246"/>
+    <w:pPr>
+      <w:tabs>
+        <w:tab w:val="center" w:pos="4513"/>
+        <w:tab w:val="right" w:pos="9026"/>
+      </w:tabs>
+      <w:spacing w:after="0" w:line="240" w:lineRule="auto"/>
+    </w:pPr>
+  </w:style>
+  <w:style w:type="character" w:customStyle="1" w:styleId="FooterChar">
+    <w:name w:val="Footer Char"/>
+    <w:basedOn w:val="DefaultParagraphFont"/>
+    <w:link w:val="Footer"/>
+    <w:uiPriority w:val="99"/>
+    <w:rsid w:val="00CF4246"/>
   </w:style>
 </w:styles>
 </file>

</xml_diff>